<commit_message>
Practice SQL - ER Model F1
</commit_message>
<xml_diff>
--- a/SQL/SLQZoo.docx
+++ b/SQL/SLQZoo.docx
@@ -526,195 +526,7 @@
     <w:p>
       <w:pPr>
         <w:pStyle w:val="ListParagraph"/>
-        <w:numPr>
-          <w:ilvl w:val="0"/>
-          <w:numId w:val="1"/>
-        </w:numPr>
-      </w:pPr>
-      <w:r>
-        <w:t>D</w:t>
-      </w:r>
-    </w:p>
-    <w:p>
-      <w:pPr>
-        <w:pStyle w:val="ListParagraph"/>
-        <w:numPr>
-          <w:ilvl w:val="0"/>
-          <w:numId w:val="1"/>
-        </w:numPr>
-      </w:pPr>
-      <w:r>
-        <w:t>D</w:t>
-      </w:r>
-    </w:p>
-    <w:p>
-      <w:pPr>
-        <w:pStyle w:val="ListParagraph"/>
-        <w:numPr>
-          <w:ilvl w:val="0"/>
-          <w:numId w:val="1"/>
-        </w:numPr>
-      </w:pPr>
-      <w:r>
-        <w:lastRenderedPageBreak/>
-        <w:t>D</w:t>
-      </w:r>
-    </w:p>
-    <w:p>
-      <w:pPr>
-        <w:pStyle w:val="ListParagraph"/>
-        <w:numPr>
-          <w:ilvl w:val="0"/>
-          <w:numId w:val="1"/>
-        </w:numPr>
-      </w:pPr>
-      <w:r>
-        <w:t>D</w:t>
-      </w:r>
-    </w:p>
-    <w:p>
-      <w:pPr>
-        <w:pStyle w:val="ListParagraph"/>
-        <w:numPr>
-          <w:ilvl w:val="0"/>
-          <w:numId w:val="1"/>
-        </w:numPr>
-      </w:pPr>
-      <w:r>
-        <w:t>D</w:t>
-      </w:r>
-    </w:p>
-    <w:p>
-      <w:pPr>
-        <w:pStyle w:val="ListParagraph"/>
-        <w:numPr>
-          <w:ilvl w:val="0"/>
-          <w:numId w:val="1"/>
-        </w:numPr>
-      </w:pPr>
-      <w:r>
-        <w:t>D</w:t>
-      </w:r>
-    </w:p>
-    <w:p>
-      <w:pPr>
-        <w:pStyle w:val="ListParagraph"/>
-        <w:numPr>
-          <w:ilvl w:val="0"/>
-          <w:numId w:val="1"/>
-        </w:numPr>
-      </w:pPr>
-      <w:r>
-        <w:t>D</w:t>
-      </w:r>
-    </w:p>
-    <w:p>
-      <w:pPr>
-        <w:pStyle w:val="ListParagraph"/>
-        <w:numPr>
-          <w:ilvl w:val="0"/>
-          <w:numId w:val="1"/>
-        </w:numPr>
-      </w:pPr>
-      <w:r>
-        <w:t>D</w:t>
-      </w:r>
-    </w:p>
-    <w:p>
-      <w:pPr>
-        <w:pStyle w:val="ListParagraph"/>
-        <w:numPr>
-          <w:ilvl w:val="0"/>
-          <w:numId w:val="1"/>
-        </w:numPr>
-      </w:pPr>
-      <w:r>
-        <w:t>DD</w:t>
-      </w:r>
-    </w:p>
-    <w:p>
-      <w:pPr>
-        <w:pStyle w:val="ListParagraph"/>
-        <w:numPr>
-          <w:ilvl w:val="0"/>
-          <w:numId w:val="1"/>
-        </w:numPr>
-      </w:pPr>
-      <w:r>
-        <w:t>D</w:t>
-      </w:r>
-    </w:p>
-    <w:p>
-      <w:pPr>
-        <w:pStyle w:val="ListParagraph"/>
-        <w:numPr>
-          <w:ilvl w:val="0"/>
-          <w:numId w:val="1"/>
-        </w:numPr>
-      </w:pPr>
-      <w:r>
-        <w:t>D</w:t>
-      </w:r>
-    </w:p>
-    <w:p>
-      <w:pPr>
-        <w:pStyle w:val="ListParagraph"/>
-        <w:numPr>
-          <w:ilvl w:val="0"/>
-          <w:numId w:val="1"/>
-        </w:numPr>
-      </w:pPr>
-      <w:r>
-        <w:t>D</w:t>
-      </w:r>
-    </w:p>
-    <w:p>
-      <w:pPr>
-        <w:pStyle w:val="ListParagraph"/>
-        <w:numPr>
-          <w:ilvl w:val="0"/>
-          <w:numId w:val="1"/>
-        </w:numPr>
-      </w:pPr>
-      <w:r>
-        <w:t>D</w:t>
-      </w:r>
-    </w:p>
-    <w:p>
-      <w:pPr>
-        <w:pStyle w:val="ListParagraph"/>
-        <w:numPr>
-          <w:ilvl w:val="0"/>
-          <w:numId w:val="1"/>
-        </w:numPr>
-      </w:pPr>
-      <w:r>
-        <w:t>D</w:t>
-      </w:r>
-    </w:p>
-    <w:p>
-      <w:pPr>
-        <w:pStyle w:val="ListParagraph"/>
-        <w:numPr>
-          <w:ilvl w:val="0"/>
-          <w:numId w:val="1"/>
-        </w:numPr>
-      </w:pPr>
-      <w:r>
-        <w:t>DD</w:t>
-      </w:r>
-    </w:p>
-    <w:p>
-      <w:pPr>
-        <w:pStyle w:val="ListParagraph"/>
-        <w:numPr>
-          <w:ilvl w:val="0"/>
-          <w:numId w:val="1"/>
-        </w:numPr>
-      </w:pPr>
-      <w:r>
-        <w:t>D</w:t>
-      </w:r>
+      </w:pPr>
     </w:p>
     <w:sectPr>
       <w:pgSz w:w="11906" w:h="16838"/>

</xml_diff>